<commit_message>
Dp sessions upto 21
</commit_message>
<xml_diff>
--- a/Hashing/session -12/Sesssion 12 Qn 1.docx
+++ b/Hashing/session -12/Sesssion 12 Qn 1.docx
@@ -2,6 +2,7 @@
 <file path=word/document.xml><?xml version="1.0" encoding="utf-8"?>
 <w:document xmlns:wpc="http://schemas.microsoft.com/office/word/2010/wordprocessingCanvas" xmlns:cx="http://schemas.microsoft.com/office/drawing/2014/chartex" xmlns:cx1="http://schemas.microsoft.com/office/drawing/2015/9/8/chartex" xmlns:cx2="http://schemas.microsoft.com/office/drawing/2015/10/21/chartex" xmlns:cx3="http://schemas.microsoft.com/office/drawing/2016/5/9/chartex" xmlns:cx4="http://schemas.microsoft.com/office/drawing/2016/5/10/chartex" xmlns:cx5="http://schemas.microsoft.com/office/drawing/2016/5/11/chartex" xmlns:cx6="http://schemas.microsoft.com/office/drawing/2016/5/12/chartex" xmlns:cx7="http://schemas.microsoft.com/office/drawing/2016/5/13/chartex" xmlns:cx8="http://schemas.microsoft.com/office/drawing/2016/5/14/chartex" xmlns:mc="http://schemas.openxmlformats.org/markup-compatibility/2006" xmlns:aink="http://schemas.microsoft.com/office/drawing/2016/ink" xmlns:am3d="http://schemas.microsoft.com/office/drawing/2017/model3d" xmlns:o="urn:schemas-microsoft-com:office:office" xmlns:oel="http://schemas.microsoft.com/office/2019/extlst" xmlns:r="http://schemas.openxmlformats.org/officeDocument/2006/relationships" xmlns:m="http://schemas.openxmlformats.org/officeDocument/2006/math" xmlns:v="urn:schemas-microsoft-com:vml" xmlns:wp14="http://schemas.microsoft.com/office/word/2010/wordprocessingDrawing" xmlns:wp="http://schemas.openxmlformats.org/drawingml/2006/wordprocessingDrawing" xmlns:w10="urn:schemas-microsoft-com:office:word" xmlns:w="http://schemas.openxmlformats.org/wordprocessingml/2006/main" xmlns:w14="http://schemas.microsoft.com/office/word/2010/wordml" xmlns:w15="http://schemas.microsoft.com/office/word/2012/wordml" xmlns:w16cex="http://schemas.microsoft.com/office/word/2018/wordml/cex" xmlns:w16cid="http://schemas.microsoft.com/office/word/2016/wordml/cid" xmlns:w16="http://schemas.microsoft.com/office/word/2018/wordml" xmlns:w16du="http://schemas.microsoft.com/office/word/2023/wordml/word16du" xmlns:w16sdtdh="http://schemas.microsoft.com/office/word/2020/wordml/sdtdatahash" xmlns:w16se="http://schemas.microsoft.com/office/word/2015/wordml/symex" xmlns:wpg="http://schemas.microsoft.com/office/word/2010/wordprocessingGroup" xmlns:wpi="http://schemas.microsoft.com/office/word/2010/wordprocessingInk" xmlns:wne="http://schemas.microsoft.com/office/word/2006/wordml" xmlns:wps="http://schemas.microsoft.com/office/word/2010/wordprocessingShape" mc:Ignorable="w14 w15 w16se w16cid w16 w16cex w16sdtdh w16du wp14">
   <w:body>
+    <w:p/>
     <w:p>
       <w:r>
         <w:t>Given an array </w:t>
@@ -84,6 +85,26 @@
           <w:b/>
           <w:bCs/>
         </w:rPr>
+        <w:t xml:space="preserve">Explanation: </w:t>
+      </w:r>
+      <w:r>
+        <w:t xml:space="preserve">distance for 1 is: 5-0 = 5, distance for 2 </w:t>
+      </w:r>
+      <w:proofErr w:type="gramStart"/>
+      <w:r>
+        <w:t>is :</w:t>
+      </w:r>
+      <w:proofErr w:type="gramEnd"/>
+      <w:r>
+        <w:t xml:space="preserve"> 4-2 = 2, So max distance is 5.</w:t>
+      </w:r>
+    </w:p>
+    <w:p>
+      <w:r>
+        <w:rPr>
+          <w:b/>
+          <w:bCs/>
+        </w:rPr>
         <w:t xml:space="preserve">Input: </w:t>
       </w:r>
       <w:proofErr w:type="spellStart"/>
@@ -107,83 +128,6 @@
         <w:t>10</w:t>
       </w:r>
     </w:p>
-    <w:p/>
-    <w:p>
-      <w:r>
-        <w:t>Given an array </w:t>
-      </w:r>
-      <w:proofErr w:type="spellStart"/>
-      <w:proofErr w:type="gramStart"/>
-      <w:r>
-        <w:rPr>
-          <w:b/>
-          <w:bCs/>
-        </w:rPr>
-        <w:t>arr</w:t>
-      </w:r>
-      <w:proofErr w:type="spellEnd"/>
-      <w:r>
-        <w:rPr>
-          <w:b/>
-          <w:bCs/>
-        </w:rPr>
-        <w:t>[</w:t>
-      </w:r>
-      <w:proofErr w:type="gramEnd"/>
-      <w:r>
-        <w:rPr>
-          <w:b/>
-          <w:bCs/>
-        </w:rPr>
-        <w:t>]</w:t>
-      </w:r>
-      <w:r>
-        <w:t> with repeated elements, the task is to find the maximum distance between two occurrences of an element.</w:t>
-      </w:r>
-    </w:p>
-    <w:p>
-      <w:r>
-        <w:t>Note: You may assume that every input array has repetitions.</w:t>
-      </w:r>
-    </w:p>
-    <w:p>
-      <w:r>
-        <w:rPr>
-          <w:b/>
-          <w:bCs/>
-        </w:rPr>
-        <w:t>Examples:</w:t>
-      </w:r>
-    </w:p>
-    <w:p>
-      <w:r>
-        <w:rPr>
-          <w:b/>
-          <w:bCs/>
-        </w:rPr>
-        <w:t xml:space="preserve">Input: </w:t>
-      </w:r>
-      <w:proofErr w:type="spellStart"/>
-      <w:r>
-        <w:t>arr</w:t>
-      </w:r>
-      <w:proofErr w:type="spellEnd"/>
-      <w:r>
-        <w:t xml:space="preserve"> = [1, 1, 2, 2, 2, 1]</w:t>
-      </w:r>
-    </w:p>
-    <w:p>
-      <w:r>
-        <w:rPr>
-          <w:b/>
-          <w:bCs/>
-        </w:rPr>
-        <w:t xml:space="preserve">Output: </w:t>
-      </w:r>
-      <w:r>
-        <w:t>5</w:t>
-      </w:r>
-    </w:p>
     <w:p>
       <w:r>
         <w:rPr>
@@ -193,64 +137,264 @@
         <w:t xml:space="preserve">Explanation: </w:t>
       </w:r>
       <w:r>
-        <w:t xml:space="preserve">distance for 1 is: 5-0 = 5, distance for 2 </w:t>
+        <w:t xml:space="preserve">maximum distance for 2 is 11-1 = 10, maximum distance for 1 is 4-2 = </w:t>
       </w:r>
       <w:proofErr w:type="gramStart"/>
       <w:r>
-        <w:t>is :</w:t>
+        <w:t>2 ,maximum</w:t>
       </w:r>
       <w:proofErr w:type="gramEnd"/>
       <w:r>
-        <w:t xml:space="preserve"> 4-2 = 2, So max distance is 5.</w:t>
-      </w:r>
-    </w:p>
-    <w:p>
-      <w:r>
-        <w:rPr>
-          <w:b/>
-          <w:bCs/>
-        </w:rPr>
-        <w:t xml:space="preserve">Input: </w:t>
-      </w:r>
-      <w:proofErr w:type="spellStart"/>
-      <w:r>
-        <w:t>arr</w:t>
-      </w:r>
-      <w:proofErr w:type="spellEnd"/>
-      <w:r>
-        <w:t xml:space="preserve"> = [3, 2, 1, 2, 1, 4, 5, 8, 6, 7, 4, 2]</w:t>
-      </w:r>
-    </w:p>
-    <w:p>
-      <w:r>
-        <w:rPr>
-          <w:b/>
-          <w:bCs/>
-        </w:rPr>
-        <w:t xml:space="preserve">Output: </w:t>
-      </w:r>
-      <w:r>
-        <w:t>10</w:t>
-      </w:r>
-    </w:p>
-    <w:p>
-      <w:r>
-        <w:rPr>
-          <w:b/>
-          <w:bCs/>
-        </w:rPr>
-        <w:t xml:space="preserve">Explanation: </w:t>
-      </w:r>
-      <w:r>
-        <w:t xml:space="preserve">maximum distance for 2 is 11-1 = 10, maximum distance for 1 is 4-2 = </w:t>
-      </w:r>
+        <w:t xml:space="preserve"> distance for 4 is 10-5 = 5, So max distance is 10.</w:t>
+      </w:r>
+    </w:p>
+    <w:p/>
+    <w:p/>
+    <w:p>
+      <w:r>
+        <w:t>class Solution {</w:t>
+      </w:r>
+    </w:p>
+    <w:p>
+      <w:r>
+        <w:t xml:space="preserve">    public int </w:t>
+      </w:r>
+      <w:proofErr w:type="spellStart"/>
       <w:proofErr w:type="gramStart"/>
       <w:r>
-        <w:t>2 ,maximum</w:t>
+        <w:t>maximumDistance</w:t>
+      </w:r>
+      <w:proofErr w:type="spellEnd"/>
+      <w:r>
+        <w:t>(</w:t>
       </w:r>
       <w:proofErr w:type="gramEnd"/>
       <w:r>
-        <w:t xml:space="preserve"> distance for 4 is 10-5 = 5, So max distance is 10.</w:t>
+        <w:t xml:space="preserve">int [] </w:t>
+      </w:r>
+      <w:proofErr w:type="spellStart"/>
+      <w:r>
+        <w:t>nums</w:t>
+      </w:r>
+      <w:proofErr w:type="spellEnd"/>
+      <w:r>
+        <w:t xml:space="preserve"> , int n) {</w:t>
+      </w:r>
+    </w:p>
+    <w:p>
+      <w:r>
+        <w:t>        Map&lt;</w:t>
+      </w:r>
+      <w:proofErr w:type="gramStart"/>
+      <w:r>
+        <w:t>Integer ,</w:t>
+      </w:r>
+      <w:proofErr w:type="gramEnd"/>
+      <w:r>
+        <w:t xml:space="preserve"> Integer&gt; map = new HashMap&lt;&gt;();</w:t>
+      </w:r>
+    </w:p>
+    <w:p>
+      <w:r>
+        <w:t>        int max = -1;</w:t>
+      </w:r>
+    </w:p>
+    <w:p>
+      <w:r>
+        <w:t xml:space="preserve">        </w:t>
+      </w:r>
+      <w:proofErr w:type="gramStart"/>
+      <w:r>
+        <w:t>for(</w:t>
+      </w:r>
+      <w:proofErr w:type="gramEnd"/>
+      <w:r>
+        <w:t>int  </w:t>
+      </w:r>
+      <w:proofErr w:type="spellStart"/>
+      <w:r>
+        <w:t>i</w:t>
+      </w:r>
+      <w:proofErr w:type="spellEnd"/>
+      <w:r>
+        <w:t xml:space="preserve"> = 0 ;  </w:t>
+      </w:r>
+      <w:proofErr w:type="spellStart"/>
+      <w:r>
+        <w:t>i</w:t>
+      </w:r>
+      <w:proofErr w:type="spellEnd"/>
+      <w:r>
+        <w:t xml:space="preserve">&lt; n ; </w:t>
+      </w:r>
+      <w:proofErr w:type="spellStart"/>
+      <w:r>
+        <w:t>i</w:t>
+      </w:r>
+      <w:proofErr w:type="spellEnd"/>
+      <w:r>
+        <w:t>++){</w:t>
+      </w:r>
+    </w:p>
+    <w:p>
+      <w:r>
+        <w:t>            if(</w:t>
+      </w:r>
+      <w:proofErr w:type="spellStart"/>
+      <w:proofErr w:type="gramStart"/>
+      <w:r>
+        <w:t>map.contains</w:t>
+      </w:r>
+      <w:proofErr w:type="spellEnd"/>
+      <w:proofErr w:type="gramEnd"/>
+      <w:r>
+        <w:t>(</w:t>
+      </w:r>
+      <w:proofErr w:type="spellStart"/>
+      <w:r>
+        <w:t>nums</w:t>
+      </w:r>
+      <w:proofErr w:type="spellEnd"/>
+      <w:r>
+        <w:t>[</w:t>
+      </w:r>
+      <w:proofErr w:type="spellStart"/>
+      <w:r>
+        <w:t>i</w:t>
+      </w:r>
+      <w:proofErr w:type="spellEnd"/>
+      <w:r>
+        <w:t>])){</w:t>
+      </w:r>
+    </w:p>
+    <w:p>
+      <w:r>
+        <w:t xml:space="preserve">                max = </w:t>
+      </w:r>
+      <w:proofErr w:type="spellStart"/>
+      <w:proofErr w:type="gramStart"/>
+      <w:r>
+        <w:t>math.max</w:t>
+      </w:r>
+      <w:proofErr w:type="spellEnd"/>
+      <w:r>
+        <w:t>(</w:t>
+      </w:r>
+      <w:proofErr w:type="gramEnd"/>
+      <w:r>
+        <w:t xml:space="preserve">max , </w:t>
+      </w:r>
+      <w:proofErr w:type="spellStart"/>
+      <w:r>
+        <w:t>i</w:t>
+      </w:r>
+      <w:proofErr w:type="spellEnd"/>
+      <w:r>
+        <w:t xml:space="preserve"> - </w:t>
+      </w:r>
+      <w:proofErr w:type="spellStart"/>
+      <w:r>
+        <w:t>map.get</w:t>
+      </w:r>
+      <w:proofErr w:type="spellEnd"/>
+      <w:r>
+        <w:t>(</w:t>
+      </w:r>
+      <w:proofErr w:type="spellStart"/>
+      <w:r>
+        <w:t>nums</w:t>
+      </w:r>
+      <w:proofErr w:type="spellEnd"/>
+      <w:r>
+        <w:t>[</w:t>
+      </w:r>
+      <w:proofErr w:type="spellStart"/>
+      <w:r>
+        <w:t>i</w:t>
+      </w:r>
+      <w:proofErr w:type="spellEnd"/>
+      <w:r>
+        <w:t>]));</w:t>
+      </w:r>
+    </w:p>
+    <w:p>
+      <w:r>
+        <w:t xml:space="preserve">            </w:t>
+      </w:r>
+      <w:proofErr w:type="gramStart"/>
+      <w:r>
+        <w:t>}else</w:t>
+      </w:r>
+      <w:proofErr w:type="gramEnd"/>
+      <w:r>
+        <w:t>{</w:t>
+      </w:r>
+    </w:p>
+    <w:p>
+      <w:r>
+        <w:t xml:space="preserve">                </w:t>
+      </w:r>
+      <w:proofErr w:type="spellStart"/>
+      <w:r>
+        <w:t>map.put</w:t>
+      </w:r>
+      <w:proofErr w:type="spellEnd"/>
+      <w:r>
+        <w:t>(</w:t>
+      </w:r>
+      <w:proofErr w:type="spellStart"/>
+      <w:r>
+        <w:t>nums</w:t>
+      </w:r>
+      <w:proofErr w:type="spellEnd"/>
+      <w:r>
+        <w:t>[</w:t>
+      </w:r>
+      <w:proofErr w:type="spellStart"/>
+      <w:r>
+        <w:t>i</w:t>
+      </w:r>
+      <w:proofErr w:type="spellEnd"/>
+      <w:proofErr w:type="gramStart"/>
+      <w:r>
+        <w:t>] ,</w:t>
+      </w:r>
+      <w:proofErr w:type="gramEnd"/>
+      <w:r>
+        <w:t xml:space="preserve"> </w:t>
+      </w:r>
+      <w:proofErr w:type="spellStart"/>
+      <w:r>
+        <w:t>i</w:t>
+      </w:r>
+      <w:proofErr w:type="spellEnd"/>
+      <w:r>
+        <w:t>);</w:t>
+      </w:r>
+    </w:p>
+    <w:p>
+      <w:r>
+        <w:t>            }</w:t>
+      </w:r>
+    </w:p>
+    <w:p>
+      <w:r>
+        <w:t>        }</w:t>
+      </w:r>
+    </w:p>
+    <w:p>
+      <w:r>
+        <w:t xml:space="preserve">        </w:t>
+      </w:r>
+    </w:p>
+    <w:p>
+      <w:r>
+        <w:t>    }</w:t>
+      </w:r>
+    </w:p>
+    <w:p>
+      <w:r>
+        <w:t>}</w:t>
       </w:r>
     </w:p>
     <w:p/>

</xml_diff>